<commit_message>
Console is progressing, support of the input bar (not tested)
</commit_message>
<xml_diff>
--- a/Wiki.docx
+++ b/Wiki.docx
@@ -275,22 +275,74 @@
       <w:r>
         <w:t>ndant et tranchant (différent).</w:t>
       </w:r>
+    </w:p>
+    <w:p>
+      <w:pPr>
+        <w:spacing w:before="120" w:after="0" w:line="240" w:lineRule="auto"/>
+      </w:pPr>
+      <w:r>
+        <w:t>-</w:t>
+      </w:r>
+      <w:r>
+        <w:t>Possibilité</w:t>
+      </w:r>
+      <w:r>
+        <w:t xml:space="preserve"> d’ajouter des dégâts purs qui sont fixe et ne prennent pas en compte les résistances.</w:t>
+      </w:r>
+    </w:p>
+    <w:p>
+      <w:pPr>
+        <w:spacing w:before="120" w:after="0" w:line="240" w:lineRule="auto"/>
+      </w:pPr>
+    </w:p>
+    <w:p>
+      <w:pPr>
+        <w:spacing w:before="120" w:after="0" w:line="240" w:lineRule="auto"/>
+      </w:pPr>
+    </w:p>
+    <w:p>
+      <w:pPr>
+        <w:spacing w:before="120" w:after="0" w:line="240" w:lineRule="auto"/>
+      </w:pPr>
+      <w:r>
+        <w:t>La console :</w:t>
+      </w:r>
+    </w:p>
+    <w:p>
+      <w:pPr>
+        <w:spacing w:before="120" w:after="0" w:line="240" w:lineRule="auto"/>
+      </w:pPr>
+      <w:r>
+        <w:t>Les préfixes :</w:t>
+      </w:r>
+    </w:p>
+    <w:p>
+      <w:pPr>
+        <w:spacing w:before="120" w:after="0" w:line="240" w:lineRule="auto"/>
+      </w:pPr>
+      <w:proofErr w:type="gramStart"/>
+      <w:r>
+        <w:t>pl</w:t>
+      </w:r>
+      <w:proofErr w:type="gramEnd"/>
+      <w:r>
+        <w:t>_ : le joueur</w:t>
+      </w:r>
+    </w:p>
+    <w:p>
+      <w:pPr>
+        <w:spacing w:before="120" w:after="0" w:line="240" w:lineRule="auto"/>
+      </w:pPr>
+      <w:proofErr w:type="spellStart"/>
+      <w:r>
+        <w:t>co</w:t>
+      </w:r>
+      <w:proofErr w:type="spellEnd"/>
+      <w:r>
+        <w:t>_ : la console</w:t>
+      </w:r>
       <w:bookmarkStart w:id="0" w:name="_GoBack"/>
       <w:bookmarkEnd w:id="0"/>
-    </w:p>
-    <w:p>
-      <w:pPr>
-        <w:spacing w:before="120" w:after="0" w:line="240" w:lineRule="auto"/>
-      </w:pPr>
-      <w:r>
-        <w:t>-</w:t>
-      </w:r>
-      <w:r>
-        <w:t>Possibilité</w:t>
-      </w:r>
-      <w:r>
-        <w:t xml:space="preserve"> d’ajouter des dégâts purs qui sont fixe et ne prennent pas en compte les résistances.</w:t>
-      </w:r>
     </w:p>
     <w:sectPr>
       <w:pgSz w:w="11906" w:h="16838"/>

</xml_diff>

<commit_message>
Update TODO and Wiki
</commit_message>
<xml_diff>
--- a/Wiki.docx
+++ b/Wiki.docx
@@ -72,9 +72,42 @@
         </w:rPr>
       </w:pPr>
     </w:p>
-    <w:p/>
-    <w:p>
-      <w:pPr>
+    <w:p>
+      <w:r>
+        <w:t>Principes fondamentaux du jeu :</w:t>
+      </w:r>
+    </w:p>
+    <w:p>
+      <w:pPr>
+        <w:pStyle w:val="Paragraphedeliste"/>
+        <w:numPr>
+          <w:ilvl w:val="0"/>
+          <w:numId w:val="1"/>
+        </w:numPr>
+      </w:pPr>
+      <w:r>
+        <w:t>Très peu de gain en puissance. Il ne doit pas être possible d’être 3x plus fort qu’après 1h de jeu</w:t>
+      </w:r>
+    </w:p>
+    <w:p>
+      <w:pPr>
+        <w:pStyle w:val="Paragraphedeliste"/>
+        <w:numPr>
+          <w:ilvl w:val="0"/>
+          <w:numId w:val="1"/>
+        </w:numPr>
+      </w:pPr>
+      <w:r>
+        <w:t>Dans un premier temps, design du jeu en solo, puis adaptation du jeu en multi.</w:t>
+      </w:r>
+    </w:p>
+    <w:p>
+      <w:pPr>
+        <w:pStyle w:val="Paragraphedeliste"/>
+        <w:numPr>
+          <w:ilvl w:val="0"/>
+          <w:numId w:val="1"/>
+        </w:numPr>
         <w:spacing w:before="120" w:after="0" w:line="240" w:lineRule="auto"/>
       </w:pPr>
       <w:r>
@@ -95,9 +128,34 @@
     </w:p>
     <w:p>
       <w:pPr>
-        <w:spacing w:before="120" w:after="0" w:line="240" w:lineRule="auto"/>
-      </w:pPr>
-      <w:r>
+        <w:pStyle w:val="Paragraphedeliste"/>
+        <w:numPr>
+          <w:ilvl w:val="0"/>
+          <w:numId w:val="1"/>
+        </w:numPr>
+        <w:spacing w:before="120" w:after="0" w:line="240" w:lineRule="auto"/>
+      </w:pPr>
+      <w:r>
+        <w:t>Il n’est pas possible de porter beaucoup d’item</w:t>
+      </w:r>
+    </w:p>
+    <w:p>
+      <w:pPr>
+        <w:spacing w:before="120" w:after="0" w:line="240" w:lineRule="auto"/>
+        <w:ind w:left="360"/>
+      </w:pPr>
+    </w:p>
+    <w:p>
+      <w:pPr>
+        <w:spacing w:before="120" w:after="0" w:line="240" w:lineRule="auto"/>
+        <w:rPr>
+          <w:b/>
+        </w:rPr>
+      </w:pPr>
+      <w:r>
+        <w:rPr>
+          <w:b/>
+        </w:rPr>
         <w:t>Les items :</w:t>
       </w:r>
     </w:p>
@@ -114,6 +172,9 @@
       <w:r>
         <w:t>.</w:t>
       </w:r>
+      <w:r>
+        <w:t xml:space="preserve"> Le joueur est limité en masse.</w:t>
+      </w:r>
     </w:p>
     <w:p>
       <w:pPr>
@@ -141,11 +202,13 @@
     </w:p>
     <w:p>
       <w:pPr>
-        <w:spacing w:before="120" w:after="0" w:line="240" w:lineRule="auto"/>
-      </w:pPr>
-      <w:r>
-        <w:t>-</w:t>
-      </w:r>
+        <w:pStyle w:val="Paragraphedeliste"/>
+        <w:numPr>
+          <w:ilvl w:val="0"/>
+          <w:numId w:val="1"/>
+        </w:numPr>
+        <w:spacing w:before="120" w:after="0" w:line="240" w:lineRule="auto"/>
+      </w:pPr>
       <w:r>
         <w:t>Les armes font des dégâts</w:t>
       </w:r>
@@ -158,10 +221,15 @@
     </w:p>
     <w:p>
       <w:pPr>
-        <w:spacing w:before="120" w:after="0" w:line="240" w:lineRule="auto"/>
-      </w:pPr>
-      <w:r>
-        <w:t>-Les</w:t>
+        <w:pStyle w:val="Paragraphedeliste"/>
+        <w:numPr>
+          <w:ilvl w:val="0"/>
+          <w:numId w:val="1"/>
+        </w:numPr>
+        <w:spacing w:before="120" w:after="0" w:line="240" w:lineRule="auto"/>
+      </w:pPr>
+      <w:r>
+        <w:t>Les</w:t>
       </w:r>
       <w:r>
         <w:t xml:space="preserve"> armes font des dégâts</w:t>
@@ -187,11 +255,13 @@
     </w:p>
     <w:p>
       <w:pPr>
-        <w:spacing w:before="120" w:after="0" w:line="240" w:lineRule="auto"/>
-      </w:pPr>
-      <w:r>
-        <w:t>-</w:t>
-      </w:r>
+        <w:pStyle w:val="Paragraphedeliste"/>
+        <w:numPr>
+          <w:ilvl w:val="0"/>
+          <w:numId w:val="1"/>
+        </w:numPr>
+        <w:spacing w:before="120" w:after="0" w:line="240" w:lineRule="auto"/>
+      </w:pPr>
       <w:r>
         <w:t>P</w:t>
       </w:r>
@@ -213,11 +283,13 @@
     </w:p>
     <w:p>
       <w:pPr>
-        <w:spacing w:before="120" w:after="0" w:line="240" w:lineRule="auto"/>
-      </w:pPr>
-      <w:r>
-        <w:t>-</w:t>
-      </w:r>
+        <w:pStyle w:val="Paragraphedeliste"/>
+        <w:numPr>
+          <w:ilvl w:val="0"/>
+          <w:numId w:val="1"/>
+        </w:numPr>
+        <w:spacing w:before="120" w:after="0" w:line="240" w:lineRule="auto"/>
+      </w:pPr>
       <w:r>
         <w:t>Pour les projectiles</w:t>
       </w:r>
@@ -242,30 +314,47 @@
     </w:p>
     <w:p>
       <w:pPr>
-        <w:spacing w:before="120" w:after="0" w:line="240" w:lineRule="auto"/>
-      </w:pPr>
-      <w:r>
-        <w:t>-</w:t>
-      </w:r>
-      <w:r>
-        <w:t>Les dégâts tranchants des projectiles ne sont pas multiplié par la puissance de frappe du joueur</w:t>
-      </w:r>
-    </w:p>
-    <w:p>
-      <w:pPr>
-        <w:spacing w:before="120" w:after="0" w:line="240" w:lineRule="auto"/>
-      </w:pPr>
-      <w:r>
-        <w:t>-Chaque arme possède un plus un coefficient multiplicateur des dégâts</w:t>
-      </w:r>
-    </w:p>
-    <w:p>
-      <w:pPr>
-        <w:spacing w:before="120" w:after="0" w:line="240" w:lineRule="auto"/>
-      </w:pPr>
-      <w:r>
-        <w:t>-</w:t>
-      </w:r>
+        <w:pStyle w:val="Paragraphedeliste"/>
+        <w:numPr>
+          <w:ilvl w:val="0"/>
+          <w:numId w:val="1"/>
+        </w:numPr>
+        <w:spacing w:before="120" w:after="0" w:line="240" w:lineRule="auto"/>
+      </w:pPr>
+      <w:r>
+        <w:t xml:space="preserve">Les dégâts tranchants des projectiles ne sont pas </w:t>
+      </w:r>
+      <w:proofErr w:type="gramStart"/>
+      <w:r>
+        <w:t>multiplié</w:t>
+      </w:r>
+      <w:proofErr w:type="gramEnd"/>
+      <w:r>
+        <w:t xml:space="preserve"> par la puissance de frappe du joueur</w:t>
+      </w:r>
+    </w:p>
+    <w:p>
+      <w:pPr>
+        <w:pStyle w:val="Paragraphedeliste"/>
+        <w:numPr>
+          <w:ilvl w:val="0"/>
+          <w:numId w:val="1"/>
+        </w:numPr>
+        <w:spacing w:before="120" w:after="0" w:line="240" w:lineRule="auto"/>
+      </w:pPr>
+      <w:r>
+        <w:t>Chaque arme possède un plus un coefficient multiplicateur des dégâts</w:t>
+      </w:r>
+    </w:p>
+    <w:p>
+      <w:pPr>
+        <w:pStyle w:val="Paragraphedeliste"/>
+        <w:numPr>
+          <w:ilvl w:val="0"/>
+          <w:numId w:val="1"/>
+        </w:numPr>
+        <w:spacing w:before="120" w:after="0" w:line="240" w:lineRule="auto"/>
+      </w:pPr>
       <w:r>
         <w:t>Chaque monstre, armure, ou toute autre forme de protection possède un coefficient de résistance au dégâts cont</w:t>
       </w:r>
@@ -278,11 +367,13 @@
     </w:p>
     <w:p>
       <w:pPr>
-        <w:spacing w:before="120" w:after="0" w:line="240" w:lineRule="auto"/>
-      </w:pPr>
-      <w:r>
-        <w:t>-</w:t>
-      </w:r>
+        <w:pStyle w:val="Paragraphedeliste"/>
+        <w:numPr>
+          <w:ilvl w:val="0"/>
+          <w:numId w:val="1"/>
+        </w:numPr>
+        <w:spacing w:before="120" w:after="0" w:line="240" w:lineRule="auto"/>
+      </w:pPr>
       <w:r>
         <w:t>Possibilité</w:t>
       </w:r>
@@ -298,51 +389,149 @@
     <w:p>
       <w:pPr>
         <w:spacing w:before="120" w:after="0" w:line="240" w:lineRule="auto"/>
-      </w:pPr>
-    </w:p>
-    <w:p>
-      <w:pPr>
-        <w:spacing w:before="120" w:after="0" w:line="240" w:lineRule="auto"/>
-      </w:pPr>
-      <w:r>
-        <w:t>La console :</w:t>
-      </w:r>
-    </w:p>
-    <w:p>
-      <w:pPr>
-        <w:spacing w:before="120" w:after="0" w:line="240" w:lineRule="auto"/>
-      </w:pPr>
-      <w:r>
-        <w:t>Les préfixes :</w:t>
-      </w:r>
-    </w:p>
-    <w:p>
-      <w:pPr>
-        <w:spacing w:before="120" w:after="0" w:line="240" w:lineRule="auto"/>
-      </w:pPr>
-      <w:proofErr w:type="gramStart"/>
-      <w:r>
-        <w:t>pl</w:t>
-      </w:r>
-      <w:proofErr w:type="gramEnd"/>
-      <w:r>
-        <w:t>_ : le joueur</w:t>
-      </w:r>
-    </w:p>
-    <w:p>
-      <w:pPr>
-        <w:spacing w:before="120" w:after="0" w:line="240" w:lineRule="auto"/>
-      </w:pPr>
-      <w:proofErr w:type="spellStart"/>
-      <w:r>
-        <w:t>co</w:t>
-      </w:r>
-      <w:proofErr w:type="spellEnd"/>
-      <w:r>
-        <w:t>_ : la console</w:t>
+        <w:rPr>
+          <w:b/>
+        </w:rPr>
+      </w:pPr>
+      <w:r>
+        <w:rPr>
+          <w:b/>
+        </w:rPr>
+        <w:t>Le terrain :</w:t>
+      </w:r>
+    </w:p>
+    <w:p>
+      <w:pPr>
+        <w:pStyle w:val="Paragraphedeliste"/>
+        <w:numPr>
+          <w:ilvl w:val="0"/>
+          <w:numId w:val="1"/>
+        </w:numPr>
+        <w:spacing w:before="120" w:after="0" w:line="240" w:lineRule="auto"/>
+      </w:pPr>
+      <w:r>
+        <w:t>Il doit être possible de détruire ou dégrader du terrain avec une difficulté modéré, mais plus dur de construire.</w:t>
+      </w:r>
+    </w:p>
+    <w:p>
+      <w:pPr>
+        <w:pStyle w:val="Paragraphedeliste"/>
+        <w:numPr>
+          <w:ilvl w:val="0"/>
+          <w:numId w:val="1"/>
+        </w:numPr>
+        <w:spacing w:before="120" w:after="0" w:line="240" w:lineRule="auto"/>
+      </w:pPr>
+      <w:r>
+        <w:t>Le terrain retourne vers un état de nature tout seul</w:t>
+      </w:r>
+      <w:r>
+        <w:t xml:space="preserve"> s’il n’est pas entretenu</w:t>
+      </w:r>
+      <w:r>
+        <w:t>.</w:t>
+      </w:r>
+    </w:p>
+    <w:p>
+      <w:pPr>
+        <w:pStyle w:val="Paragraphedeliste"/>
+        <w:numPr>
+          <w:ilvl w:val="0"/>
+          <w:numId w:val="1"/>
+        </w:numPr>
+        <w:spacing w:before="120" w:after="0" w:line="240" w:lineRule="auto"/>
+      </w:pPr>
+      <w:r>
+        <w:t xml:space="preserve">Créer des systèmes intelligents de propagation </w:t>
+      </w:r>
+      <w:r>
+        <w:t xml:space="preserve">naturel </w:t>
+      </w:r>
+      <w:r>
+        <w:t>du terrain</w:t>
+      </w:r>
+      <w:r>
+        <w:t>, qui varie plus ou moins selon chaque bloc de terrain.</w:t>
       </w:r>
       <w:bookmarkStart w:id="0" w:name="_GoBack"/>
       <w:bookmarkEnd w:id="0"/>
+    </w:p>
+    <w:p>
+      <w:pPr>
+        <w:spacing w:before="120" w:after="0" w:line="240" w:lineRule="auto"/>
+      </w:pPr>
+    </w:p>
+    <w:p>
+      <w:pPr>
+        <w:spacing w:before="120" w:after="0" w:line="240" w:lineRule="auto"/>
+        <w:rPr>
+          <w:b/>
+        </w:rPr>
+      </w:pPr>
+      <w:r>
+        <w:rPr>
+          <w:b/>
+        </w:rPr>
+        <w:t>La console :</w:t>
+      </w:r>
+    </w:p>
+    <w:p>
+      <w:pPr>
+        <w:spacing w:before="120" w:after="0" w:line="240" w:lineRule="auto"/>
+      </w:pPr>
+      <w:r>
+        <w:t>Les préfixes :</w:t>
+      </w:r>
+    </w:p>
+    <w:p>
+      <w:pPr>
+        <w:spacing w:before="120" w:after="0" w:line="240" w:lineRule="auto"/>
+      </w:pPr>
+      <w:proofErr w:type="gramStart"/>
+      <w:r>
+        <w:t>pl</w:t>
+      </w:r>
+      <w:proofErr w:type="gramEnd"/>
+      <w:r>
+        <w:t>_ : le joueur</w:t>
+      </w:r>
+    </w:p>
+    <w:p>
+      <w:pPr>
+        <w:spacing w:before="120" w:after="0" w:line="240" w:lineRule="auto"/>
+      </w:pPr>
+      <w:proofErr w:type="spellStart"/>
+      <w:proofErr w:type="gramStart"/>
+      <w:r>
+        <w:lastRenderedPageBreak/>
+        <w:t>co</w:t>
+      </w:r>
+      <w:proofErr w:type="spellEnd"/>
+      <w:proofErr w:type="gramEnd"/>
+      <w:r>
+        <w:t>_ : la console</w:t>
+      </w:r>
+    </w:p>
+    <w:p>
+      <w:pPr>
+        <w:spacing w:before="120" w:after="0" w:line="240" w:lineRule="auto"/>
+      </w:pPr>
+    </w:p>
+    <w:p>
+      <w:pPr>
+        <w:spacing w:before="120" w:after="0" w:line="240" w:lineRule="auto"/>
+      </w:pPr>
+      <w:r>
+        <w:t>Idées :</w:t>
+      </w:r>
+    </w:p>
+    <w:p>
+      <w:pPr>
+        <w:spacing w:before="120" w:after="0" w:line="240" w:lineRule="auto"/>
+      </w:pPr>
+      <w:r>
+        <w:t>Faire des mobs en algorithme génétique.</w:t>
+      </w:r>
     </w:p>
     <w:sectPr>
       <w:pgSz w:w="11906" w:h="16838"/>
@@ -352,6 +541,126 @@
     </w:sectPr>
   </w:body>
 </w:document>
+</file>
+
+<file path=word/numbering.xml><?xml version="1.0" encoding="utf-8"?>
+<w:numbering xmlns:wpc="http://schemas.microsoft.com/office/word/2010/wordprocessingCanvas" xmlns:cx="http://schemas.microsoft.com/office/drawing/2014/chartex" xmlns:cx1="http://schemas.microsoft.com/office/drawing/2015/9/8/chartex" xmlns:cx2="http://schemas.microsoft.com/office/drawing/2015/10/21/chartex" xmlns:cx3="http://schemas.microsoft.com/office/drawing/2016/5/9/chartex" xmlns:cx4="http://schemas.microsoft.com/office/drawing/2016/5/10/chartex" xmlns:cx5="http://schemas.microsoft.com/office/drawing/2016/5/11/chartex" xmlns:cx6="http://schemas.microsoft.com/office/drawing/2016/5/12/chartex" xmlns:cx7="http://schemas.microsoft.com/office/drawing/2016/5/13/chartex" xmlns:cx8="http://schemas.microsoft.com/office/drawing/2016/5/14/chartex" xmlns:mc="http://schemas.openxmlformats.org/markup-compatibility/2006" xmlns:aink="http://schemas.microsoft.com/office/drawing/2016/ink" xmlns:am3d="http://schemas.microsoft.com/office/drawing/2017/model3d" xmlns:o="urn:schemas-microsoft-com:office:office" xmlns:r="http://schemas.openxmlformats.org/officeDocument/2006/relationships" xmlns:m="http://schemas.openxmlformats.org/officeDocument/2006/math" xmlns:v="urn:schemas-microsoft-com:vml" xmlns:wp14="http://schemas.microsoft.com/office/word/2010/wordprocessingDrawing" xmlns:wp="http://schemas.openxmlformats.org/drawingml/2006/wordprocessingDrawing" xmlns:w10="urn:schemas-microsoft-com:office:word" xmlns:w="http://schemas.openxmlformats.org/wordprocessingml/2006/main" xmlns:w14="http://schemas.microsoft.com/office/word/2010/wordml" xmlns:w15="http://schemas.microsoft.com/office/word/2012/wordml" xmlns:w16cid="http://schemas.microsoft.com/office/word/2016/wordml/cid" xmlns:w16se="http://schemas.microsoft.com/office/word/2015/wordml/symex" xmlns:wpg="http://schemas.microsoft.com/office/word/2010/wordprocessingGroup" xmlns:wpi="http://schemas.microsoft.com/office/word/2010/wordprocessingInk" xmlns:wne="http://schemas.microsoft.com/office/word/2006/wordml" xmlns:wps="http://schemas.microsoft.com/office/word/2010/wordprocessingShape" mc:Ignorable="w14 w15 w16se w16cid wp14">
+  <w:abstractNum w:abstractNumId="0" w15:restartNumberingAfterBreak="0">
+    <w:nsid w:val="21822B14"/>
+    <w:multiLevelType w:val="hybridMultilevel"/>
+    <w:tmpl w:val="FCF0224E"/>
+    <w:lvl w:ilvl="0" w:tplc="ABF8F03E">
+      <w:numFmt w:val="bullet"/>
+      <w:lvlText w:val="-"/>
+      <w:lvlJc w:val="left"/>
+      <w:pPr>
+        <w:ind w:left="720" w:hanging="360"/>
+      </w:pPr>
+      <w:rPr>
+        <w:rFonts w:ascii="Calibri" w:eastAsiaTheme="minorHAnsi" w:hAnsi="Calibri" w:cs="Calibri" w:hint="default"/>
+      </w:rPr>
+    </w:lvl>
+    <w:lvl w:ilvl="1" w:tplc="040C0003" w:tentative="1">
+      <w:start w:val="1"/>
+      <w:numFmt w:val="bullet"/>
+      <w:lvlText w:val="o"/>
+      <w:lvlJc w:val="left"/>
+      <w:pPr>
+        <w:ind w:left="1440" w:hanging="360"/>
+      </w:pPr>
+      <w:rPr>
+        <w:rFonts w:ascii="Courier New" w:hAnsi="Courier New" w:cs="Courier New" w:hint="default"/>
+      </w:rPr>
+    </w:lvl>
+    <w:lvl w:ilvl="2" w:tplc="040C0005" w:tentative="1">
+      <w:start w:val="1"/>
+      <w:numFmt w:val="bullet"/>
+      <w:lvlText w:val=""/>
+      <w:lvlJc w:val="left"/>
+      <w:pPr>
+        <w:ind w:left="2160" w:hanging="360"/>
+      </w:pPr>
+      <w:rPr>
+        <w:rFonts w:ascii="Wingdings" w:hAnsi="Wingdings" w:hint="default"/>
+      </w:rPr>
+    </w:lvl>
+    <w:lvl w:ilvl="3" w:tplc="040C0001" w:tentative="1">
+      <w:start w:val="1"/>
+      <w:numFmt w:val="bullet"/>
+      <w:lvlText w:val=""/>
+      <w:lvlJc w:val="left"/>
+      <w:pPr>
+        <w:ind w:left="2880" w:hanging="360"/>
+      </w:pPr>
+      <w:rPr>
+        <w:rFonts w:ascii="Symbol" w:hAnsi="Symbol" w:hint="default"/>
+      </w:rPr>
+    </w:lvl>
+    <w:lvl w:ilvl="4" w:tplc="040C0003" w:tentative="1">
+      <w:start w:val="1"/>
+      <w:numFmt w:val="bullet"/>
+      <w:lvlText w:val="o"/>
+      <w:lvlJc w:val="left"/>
+      <w:pPr>
+        <w:ind w:left="3600" w:hanging="360"/>
+      </w:pPr>
+      <w:rPr>
+        <w:rFonts w:ascii="Courier New" w:hAnsi="Courier New" w:cs="Courier New" w:hint="default"/>
+      </w:rPr>
+    </w:lvl>
+    <w:lvl w:ilvl="5" w:tplc="040C0005" w:tentative="1">
+      <w:start w:val="1"/>
+      <w:numFmt w:val="bullet"/>
+      <w:lvlText w:val=""/>
+      <w:lvlJc w:val="left"/>
+      <w:pPr>
+        <w:ind w:left="4320" w:hanging="360"/>
+      </w:pPr>
+      <w:rPr>
+        <w:rFonts w:ascii="Wingdings" w:hAnsi="Wingdings" w:hint="default"/>
+      </w:rPr>
+    </w:lvl>
+    <w:lvl w:ilvl="6" w:tplc="040C0001" w:tentative="1">
+      <w:start w:val="1"/>
+      <w:numFmt w:val="bullet"/>
+      <w:lvlText w:val=""/>
+      <w:lvlJc w:val="left"/>
+      <w:pPr>
+        <w:ind w:left="5040" w:hanging="360"/>
+      </w:pPr>
+      <w:rPr>
+        <w:rFonts w:ascii="Symbol" w:hAnsi="Symbol" w:hint="default"/>
+      </w:rPr>
+    </w:lvl>
+    <w:lvl w:ilvl="7" w:tplc="040C0003" w:tentative="1">
+      <w:start w:val="1"/>
+      <w:numFmt w:val="bullet"/>
+      <w:lvlText w:val="o"/>
+      <w:lvlJc w:val="left"/>
+      <w:pPr>
+        <w:ind w:left="5760" w:hanging="360"/>
+      </w:pPr>
+      <w:rPr>
+        <w:rFonts w:ascii="Courier New" w:hAnsi="Courier New" w:cs="Courier New" w:hint="default"/>
+      </w:rPr>
+    </w:lvl>
+    <w:lvl w:ilvl="8" w:tplc="040C0005" w:tentative="1">
+      <w:start w:val="1"/>
+      <w:numFmt w:val="bullet"/>
+      <w:lvlText w:val=""/>
+      <w:lvlJc w:val="left"/>
+      <w:pPr>
+        <w:ind w:left="6480" w:hanging="360"/>
+      </w:pPr>
+      <w:rPr>
+        <w:rFonts w:ascii="Wingdings" w:hAnsi="Wingdings" w:hint="default"/>
+      </w:rPr>
+    </w:lvl>
+  </w:abstractNum>
+  <w:num w:numId="1">
+    <w:abstractNumId w:val="0"/>
+  </w:num>
+</w:numbering>
 </file>
 
 <file path=word/styles.xml><?xml version="1.0" encoding="utf-8"?>
@@ -780,6 +1089,17 @@
     <w:semiHidden/>
     <w:unhideWhenUsed/>
   </w:style>
+  <w:style w:type="paragraph" w:styleId="Paragraphedeliste">
+    <w:name w:val="List Paragraph"/>
+    <w:basedOn w:val="Normal"/>
+    <w:uiPriority w:val="34"/>
+    <w:qFormat/>
+    <w:rsid w:val="0022213B"/>
+    <w:pPr>
+      <w:ind w:left="720"/>
+      <w:contextualSpacing/>
+    </w:pPr>
+  </w:style>
 </w:styles>
 </file>
 

</xml_diff>